<commit_message>
Added Association rule assignment
</commit_message>
<xml_diff>
--- a/PCA assignment/PCA_Assignmentsdocx.docx
+++ b/PCA assignment/PCA_Assignmentsdocx.docx
@@ -659,53 +659,6 @@
         </w:rPr>
         <w:t>Problem Statement: -</w:t>
       </w:r>
-      <w:r>
-        <w:rPr>
-          <w:noProof/>
-        </w:rPr>
-        <w:drawing>
-          <wp:anchor distT="0" distB="0" distL="0" distR="0" simplePos="0" relativeHeight="251659776" behindDoc="1" locked="0" layoutInCell="1" allowOverlap="1" wp14:anchorId="0A342156" wp14:editId="0CEF9478">
-            <wp:simplePos x="0" y="0"/>
-            <wp:positionH relativeFrom="page">
-              <wp:posOffset>853440</wp:posOffset>
-            </wp:positionH>
-            <wp:positionV relativeFrom="page">
-              <wp:posOffset>883920</wp:posOffset>
-            </wp:positionV>
-            <wp:extent cx="5715000" cy="5897880"/>
-            <wp:effectExtent l="0" t="0" r="0" b="7620"/>
-            <wp:wrapNone/>
-            <wp:docPr id="18" name="image6.jpg" descr="A white background with a logo&#10;&#10;Description automatically generated"/>
-            <wp:cNvGraphicFramePr/>
-            <a:graphic xmlns:a="http://schemas.openxmlformats.org/drawingml/2006/main">
-              <a:graphicData uri="http://schemas.openxmlformats.org/drawingml/2006/picture">
-                <pic:pic xmlns:pic="http://schemas.openxmlformats.org/drawingml/2006/picture">
-                  <pic:nvPicPr>
-                    <pic:cNvPr id="18" name="image6.jpg" descr="A white background with a logo&#10;&#10;Description automatically generated"/>
-                    <pic:cNvPicPr preferRelativeResize="0"/>
-                  </pic:nvPicPr>
-                  <pic:blipFill>
-                    <a:blip r:embed="rId10"/>
-                    <a:srcRect/>
-                    <a:stretch>
-                      <a:fillRect/>
-                    </a:stretch>
-                  </pic:blipFill>
-                  <pic:spPr>
-                    <a:xfrm>
-                      <a:off x="0" y="0"/>
-                      <a:ext cx="5715000" cy="5897880"/>
-                    </a:xfrm>
-                    <a:prstGeom prst="rect">
-                      <a:avLst/>
-                    </a:prstGeom>
-                  </pic:spPr>
-                </pic:pic>
-              </a:graphicData>
-            </a:graphic>
-          </wp:anchor>
-        </w:drawing>
-      </w:r>
     </w:p>
     <w:p>
       <w:pPr>
@@ -757,53 +710,6 @@
           <w:szCs w:val="24"/>
         </w:rPr>
       </w:pPr>
-      <w:r>
-        <w:rPr>
-          <w:noProof/>
-        </w:rPr>
-        <w:drawing>
-          <wp:anchor distT="0" distB="0" distL="0" distR="0" simplePos="0" relativeHeight="251663360" behindDoc="0" locked="0" layoutInCell="1" allowOverlap="1" wp14:anchorId="24FFE06B" wp14:editId="6DC0342B">
-            <wp:simplePos x="0" y="0"/>
-            <wp:positionH relativeFrom="column">
-              <wp:posOffset>0</wp:posOffset>
-            </wp:positionH>
-            <wp:positionV relativeFrom="paragraph">
-              <wp:posOffset>220980</wp:posOffset>
-            </wp:positionV>
-            <wp:extent cx="6239510" cy="4674235"/>
-            <wp:effectExtent l="0" t="0" r="0" b="0"/>
-            <wp:wrapTopAndBottom/>
-            <wp:docPr id="17" name="image3.png" descr="A screenshot of a computer&#10;&#10;Description automatically generated"/>
-            <wp:cNvGraphicFramePr/>
-            <a:graphic xmlns:a="http://schemas.openxmlformats.org/drawingml/2006/main">
-              <a:graphicData uri="http://schemas.openxmlformats.org/drawingml/2006/picture">
-                <pic:pic xmlns:pic="http://schemas.openxmlformats.org/drawingml/2006/picture">
-                  <pic:nvPicPr>
-                    <pic:cNvPr id="17" name="image3.png" descr="A screenshot of a computer&#10;&#10;Description automatically generated"/>
-                    <pic:cNvPicPr preferRelativeResize="0"/>
-                  </pic:nvPicPr>
-                  <pic:blipFill>
-                    <a:blip r:embed="rId11"/>
-                    <a:srcRect/>
-                    <a:stretch>
-                      <a:fillRect/>
-                    </a:stretch>
-                  </pic:blipFill>
-                  <pic:spPr>
-                    <a:xfrm>
-                      <a:off x="0" y="0"/>
-                      <a:ext cx="6239681" cy="4674393"/>
-                    </a:xfrm>
-                    <a:prstGeom prst="rect">
-                      <a:avLst/>
-                    </a:prstGeom>
-                  </pic:spPr>
-                </pic:pic>
-              </a:graphicData>
-            </a:graphic>
-          </wp:anchor>
-        </w:drawing>
-      </w:r>
     </w:p>
     <w:p>
       <w:pPr>
@@ -865,57 +771,10 @@
       </w:pPr>
       <w:r>
         <w:rPr>
-          <w:noProof/>
-        </w:rPr>
-        <w:drawing>
-          <wp:anchor distT="0" distB="0" distL="0" distR="0" simplePos="0" relativeHeight="251660800" behindDoc="1" locked="0" layoutInCell="1" allowOverlap="1" wp14:anchorId="0F0CD759" wp14:editId="7AAE1DE9">
-            <wp:simplePos x="0" y="0"/>
-            <wp:positionH relativeFrom="page">
-              <wp:posOffset>960120</wp:posOffset>
-            </wp:positionH>
-            <wp:positionV relativeFrom="page">
-              <wp:posOffset>1638300</wp:posOffset>
-            </wp:positionV>
-            <wp:extent cx="6042660" cy="5897880"/>
-            <wp:effectExtent l="0" t="0" r="0" b="7620"/>
-            <wp:wrapNone/>
-            <wp:docPr id="16" name="image6.jpg" descr="A white background with a logo&#10;&#10;Description automatically generated"/>
-            <wp:cNvGraphicFramePr/>
-            <a:graphic xmlns:a="http://schemas.openxmlformats.org/drawingml/2006/main">
-              <a:graphicData uri="http://schemas.openxmlformats.org/drawingml/2006/picture">
-                <pic:pic xmlns:pic="http://schemas.openxmlformats.org/drawingml/2006/picture">
-                  <pic:nvPicPr>
-                    <pic:cNvPr id="16" name="image6.jpg" descr="A white background with a logo&#10;&#10;Description automatically generated"/>
-                    <pic:cNvPicPr preferRelativeResize="0"/>
-                  </pic:nvPicPr>
-                  <pic:blipFill>
-                    <a:blip r:embed="rId10"/>
-                    <a:srcRect/>
-                    <a:stretch>
-                      <a:fillRect/>
-                    </a:stretch>
-                  </pic:blipFill>
-                  <pic:spPr>
-                    <a:xfrm>
-                      <a:off x="0" y="0"/>
-                      <a:ext cx="6042660" cy="5897880"/>
-                    </a:xfrm>
-                    <a:prstGeom prst="rect">
-                      <a:avLst/>
-                    </a:prstGeom>
-                  </pic:spPr>
-                </pic:pic>
-              </a:graphicData>
-            </a:graphic>
-          </wp:anchor>
-        </w:drawing>
-      </w:r>
-      <w:r>
-        <w:rPr>
-          <w:sz w:val="24"/>
-          <w:szCs w:val="24"/>
-        </w:rPr>
-        <w:t xml:space="preserve">A pharmaceuticals manufacturing company is conducting a study on a new medicine to treat heart diseases. The company has gathered data from its secondary sources and would like you to provide high level analytical insights on the data. Its aim is to segregate patients depending on their age group and other factors given in the data. Perform PCA and clustering algorithms on the dataset and check if the clusters formed before and after PCA are the same and provide a brief report on your model. You can also explore more ways to improve your model. </w:t>
+          <w:sz w:val="24"/>
+          <w:szCs w:val="24"/>
+        </w:rPr>
+        <w:t xml:space="preserve">A pharmaceuticals manufacturing company is conducting a study on a new medicine to treat heart diseases. The company has gathered data from its secondary sources and would like you to provide high level analytical insights on the data. Its aim is to segregate patients depending on their age group and other factors given in the data. Perform PCA and clustering algorithms on the dataset and check if the clusters formed before and after PCA are the same and provide a brief report o your model. You can also explore more ways to improve your model. </w:t>
       </w:r>
     </w:p>
     <w:p>
@@ -943,66 +802,7 @@
           <w:sz w:val="24"/>
           <w:szCs w:val="24"/>
         </w:rPr>
-        <w:t xml:space="preserve">Note: This is just a snapshot of the data. The datasets can be downloaded from </w:t>
-      </w:r>
-      <w:proofErr w:type="spellStart"/>
-      <w:r>
-        <w:rPr>
-          <w:sz w:val="24"/>
-          <w:szCs w:val="24"/>
-        </w:rPr>
-        <w:t>AiSpry</w:t>
-      </w:r>
-      <w:proofErr w:type="spellEnd"/>
-      <w:r>
-        <w:rPr>
-          <w:sz w:val="24"/>
-          <w:szCs w:val="24"/>
-        </w:rPr>
-        <w:t xml:space="preserve"> LMS in the Hands-On Material section.</w:t>
-      </w:r>
-    </w:p>
-    <w:p>
-      <w:r>
-        <w:rPr>
-          <w:noProof/>
-          <w:sz w:val="24"/>
-          <w:szCs w:val="24"/>
-        </w:rPr>
-        <w:drawing>
-          <wp:inline distT="0" distB="0" distL="0" distR="0" wp14:anchorId="48FBE125" wp14:editId="1D8FFFBA">
-            <wp:extent cx="5943600" cy="5058276"/>
-            <wp:effectExtent l="0" t="0" r="0" b="0"/>
-            <wp:docPr id="15" name="image5.png" descr="A screenshot of a cell phone&#10;&#10;Description automatically generated"/>
-            <wp:cNvGraphicFramePr/>
-            <a:graphic xmlns:a="http://schemas.openxmlformats.org/drawingml/2006/main">
-              <a:graphicData uri="http://schemas.openxmlformats.org/drawingml/2006/picture">
-                <pic:pic xmlns:pic="http://schemas.openxmlformats.org/drawingml/2006/picture">
-                  <pic:nvPicPr>
-                    <pic:cNvPr id="15" name="image5.png" descr="A screenshot of a cell phone&#10;&#10;Description automatically generated"/>
-                    <pic:cNvPicPr preferRelativeResize="0"/>
-                  </pic:nvPicPr>
-                  <pic:blipFill>
-                    <a:blip r:embed="rId12"/>
-                    <a:srcRect/>
-                    <a:stretch>
-                      <a:fillRect/>
-                    </a:stretch>
-                  </pic:blipFill>
-                  <pic:spPr>
-                    <a:xfrm>
-                      <a:off x="0" y="0"/>
-                      <a:ext cx="5943600" cy="5058276"/>
-                    </a:xfrm>
-                    <a:prstGeom prst="rect">
-                      <a:avLst/>
-                    </a:prstGeom>
-                  </pic:spPr>
-                </pic:pic>
-              </a:graphicData>
-            </a:graphic>
-          </wp:inline>
-        </w:drawing>
+        <w:t>Note: This is just a snapshot of the data. The datasets can be downloaded from AiSpry LMS in the Hands-On Material section.</w:t>
       </w:r>
     </w:p>
     <w:p/>
@@ -1011,6 +811,7 @@
     <w:p/>
     <w:p/>
     <w:p/>
+    <w:p/>
     <w:p>
       <w:pPr>
         <w:rPr>
@@ -1039,7 +840,11 @@
     </w:p>
     <w:p>
       <w:r>
-        <w:t>Perform hierarchical and K-means clustering on the dataset. After that, perform PCA on the dataset and extract the first 3 principal components and make a new dataset with these 3 principal components as the columns. Now, on this new dataset, perform hierarchical and K-means clustering. Compare the results of clustering on the original dataset and clustering on the principal components dataset (use the scree plot technique to obtain the optimum number of clusters in K-means clustering and check if you’re getting similar results with and without PCA).</w:t>
+        <w:t xml:space="preserve">Perform hierarchical and K-means clustering on the dataset. After that, perform PCA on the dataset and extract the first 3 principal components and make a new dataset with these 3 principal components as the columns. Now, on this new dataset, perform hierarchical and K-means clustering. Compare the results of clustering on the original dataset and clustering on the principal components dataset (use the scree plot technique to obtain the optimum number of clusters in K-means clustering and check if you’re </w:t>
+      </w:r>
+      <w:r>
+        <w:lastRenderedPageBreak/>
+        <w:t>getting similar results with and without PCA).</w:t>
       </w:r>
     </w:p>
     <w:p/>
@@ -1081,15 +886,7 @@
     <w:p/>
     <w:p>
       <w:r>
-        <w:t xml:space="preserve">Note: This is just a snapshot of the data. The datasets can be downloaded from </w:t>
-      </w:r>
-      <w:proofErr w:type="spellStart"/>
-      <w:r>
-        <w:t>AiSpry</w:t>
-      </w:r>
-      <w:proofErr w:type="spellEnd"/>
-      <w:r>
-        <w:t xml:space="preserve"> LMS in the Hands-On Material section.</w:t>
+        <w:t>Note: This is just a snapshot of the data. The datasets can be downloaded from AiSpry LMS in the Hands-On Material section.</w:t>
       </w:r>
     </w:p>
     <w:p/>
@@ -2223,6 +2020,7 @@
   <w:style w:type="character" w:default="1" w:styleId="DefaultParagraphFont">
     <w:name w:val="Default Paragraph Font"/>
     <w:uiPriority w:val="1"/>
+    <w:semiHidden/>
     <w:unhideWhenUsed/>
   </w:style>
   <w:style w:type="table" w:default="1" w:styleId="TableNormal">

</xml_diff>